<commit_message>
Added convergence methods to the report and echolocation section to future directions in the thesis
</commit_message>
<xml_diff>
--- a/Convergence/Convergence_papers_Dec_2013.docx
+++ b/Convergence/Convergence_papers_Dec_2013.docx
@@ -9,8 +9,6 @@
           <w:b/>
         </w:rPr>
       </w:pPr>
-      <w:bookmarkStart w:id="0" w:name="_GoBack"/>
-      <w:bookmarkEnd w:id="0"/>
       <w:r>
         <w:rPr>
           <w:b/>
@@ -782,7 +780,25 @@
         <w:rPr>
           <w:b/>
         </w:rPr>
-        <w:t xml:space="preserve">NB: The surface package has been removed from Cran (checked on 15/10/2013) </w:t>
+        <w:t>NB: The surface package was removed from Cran (</w:t>
+      </w:r>
+      <w:r>
+        <w:rPr>
+          <w:b/>
+        </w:rPr>
+        <w:t>15/10/2013)</w:t>
+      </w:r>
+      <w:r>
+        <w:rPr>
+          <w:b/>
+        </w:rPr>
+        <w:t xml:space="preserve"> but now it’s back (July 2014)</w:t>
+      </w:r>
+      <w:r>
+        <w:rPr>
+          <w:b/>
+        </w:rPr>
+        <w:t xml:space="preserve"> </w:t>
       </w:r>
     </w:p>
     <w:p>
@@ -1258,13 +1274,25 @@
     </w:p>
     <w:p>
       <w:r>
+        <w:rPr>
+          <w:highlight w:val="yellow"/>
+        </w:rPr>
         <w:t xml:space="preserve">Conclusions paragraph is perfect for me </w:t>
       </w:r>
       <w:r>
+        <w:rPr>
+          <w:highlight w:val="yellow"/>
+        </w:rPr>
         <w:sym w:font="Wingdings" w:char="F04A"/>
       </w:r>
       <w:r>
-        <w:t xml:space="preserve"> “The qualitative examination of "similar shape" so frequently invoked in examples of convergence bears re-examination” e.g. via techniques such as </w:t>
+        <w:rPr>
+          <w:highlight w:val="yellow"/>
+        </w:rPr>
+        <w:t xml:space="preserve"> “</w:t>
+      </w:r>
+      <w:r>
+        <w:t xml:space="preserve">The qualitative examination of "similar shape" so frequently invoked in examples of convergence bears re-examination” e.g. via techniques such as </w:t>
       </w:r>
       <w:r>
         <w:lastRenderedPageBreak/>
@@ -1337,7 +1365,13 @@
     </w:p>
     <w:p>
       <w:r>
-        <w:t>Independent evolution of similar morphologies – predisposition to particular morphologies from similar habitat selective pressures (repeatability of evolution).</w:t>
+        <w:t xml:space="preserve">Independent evolution of similar morphologies – predisposition to particular morphologies from similar habitat selective pressures </w:t>
+      </w:r>
+      <w:r>
+        <w:rPr>
+          <w:highlight w:val="yellow"/>
+        </w:rPr>
+        <w:t>(repeatability of evolution).</w:t>
       </w:r>
     </w:p>
     <w:p>
@@ -2635,10 +2669,18 @@
       <w:r>
         <w:t xml:space="preserve">This paper is concerned with separating adaptation and exaptation -&gt; not very relevant to me if I stick to Stayton's (?) approach of being interested in the evolutionary pattern as it is now rather than the mechanisms by which they evolved. They also use ancestral state reconstruction so overall it's asking very different questions to me. Similarity may reflect inheritance from a common ancestor rather than convergence e.g. salamanders and lizards retaining ancestral body plans. </w:t>
       </w:r>
-      <w:r>
+      <w:bookmarkStart w:id="0" w:name="_GoBack"/>
+      <w:bookmarkEnd w:id="0"/>
+      <w:r>
+        <w:rPr>
+          <w:highlight w:val="yellow"/>
+        </w:rPr>
         <w:t>Do we see c</w:t>
       </w:r>
       <w:r>
+        <w:rPr>
+          <w:highlight w:val="yellow"/>
+        </w:rPr>
         <w:t>onvergence of tenrecs and other mammals because they retain the general insectivore body plan??</w:t>
       </w:r>
     </w:p>

</xml_diff>